<commit_message>
revised cover letter & reporting form
</commit_message>
<xml_diff>
--- a/paper/eLifeTransparentReportingForm.docx
+++ b/paper/eLifeTransparentReportingForm.docx
@@ -1391,7 +1391,13 @@
         <w:rPr>
           <w:rFonts w:asciiTheme="minorHAnsi" w:hAnsiTheme="minorHAnsi"/>
         </w:rPr>
-        <w:t xml:space="preserve">This information is reported. Independent experiments were performed for each </w:t>
+        <w:t>This information is reported. Independent experiments were perf</w:t>
+      </w:r>
+      <w:r>
+        <w:rPr>
+          <w:rFonts w:asciiTheme="minorHAnsi" w:hAnsiTheme="minorHAnsi"/>
+        </w:rPr>
+        <w:t xml:space="preserve">ormed for each </w:t>
       </w:r>
       <w:proofErr w:type="spellStart"/>
       <w:r>
@@ -1405,7 +1411,27 @@
         <w:rPr>
           <w:rFonts w:asciiTheme="minorHAnsi" w:hAnsiTheme="minorHAnsi"/>
         </w:rPr>
-        <w:t>, and a replicate was used at 8 hours. Cells with very high or low amounts of cellular mRNA were excluded as outliers. This is clearly explained, and vertical lines are used in Figure 3B to indicate which points were excluded.</w:t>
+        <w:t>, and to experiments were performed</w:t>
+      </w:r>
+      <w:r>
+        <w:rPr>
+          <w:rFonts w:asciiTheme="minorHAnsi" w:hAnsiTheme="minorHAnsi"/>
+        </w:rPr>
+        <w:t xml:space="preserve"> at 8 hours</w:t>
+      </w:r>
+      <w:r>
+        <w:rPr>
+          <w:rFonts w:asciiTheme="minorHAnsi" w:hAnsiTheme="minorHAnsi"/>
+        </w:rPr>
+        <w:t xml:space="preserve"> using slightly different procedures that are clearly described</w:t>
+      </w:r>
+      <w:bookmarkStart w:id="0" w:name="_GoBack"/>
+      <w:bookmarkEnd w:id="0"/>
+      <w:r>
+        <w:rPr>
+          <w:rFonts w:asciiTheme="minorHAnsi" w:hAnsiTheme="minorHAnsi"/>
+        </w:rPr>
+        <w:t>. Cells with very high or low amounts of cellular mRNA were excluded as outliers. This is clearly explained, and vertical lines are used in Figure 3B to indicate which points were excluded.</w:t>
       </w:r>
     </w:p>
     <w:p>
@@ -2798,8 +2824,6 @@
         </w:rPr>
         <w:t xml:space="preserve"> notebooks with all the analysis code, and another one contains the full cell-gene matrix in Matrix Market format.</w:t>
       </w:r>
-      <w:bookmarkStart w:id="0" w:name="_GoBack"/>
-      <w:bookmarkEnd w:id="0"/>
     </w:p>
     <w:p>
       <w:pPr>
@@ -4941,7 +4965,7 @@
 </file>
 
 <file path=customXml/itemProps1.xml><?xml version="1.0" encoding="utf-8"?>
-<ds:datastoreItem xmlns:ds="http://schemas.openxmlformats.org/officeDocument/2006/customXml" ds:itemID="{9B9DF442-073D-EB45-A880-93B65765ADDE}">
+<ds:datastoreItem xmlns:ds="http://schemas.openxmlformats.org/officeDocument/2006/customXml" ds:itemID="{954D6EBF-38B7-9446-A37E-5002D33E7D8A}">
   <ds:schemaRefs>
     <ds:schemaRef ds:uri="http://schemas.openxmlformats.org/officeDocument/2006/bibliography"/>
   </ds:schemaRefs>

</xml_diff>